<commit_message>
Adding car rental project
</commit_message>
<xml_diff>
--- a/assets/hassan-rahhal-resume.docx
+++ b/assets/hassan-rahhal-resume.docx
@@ -655,43 +655,7 @@
           <w:sz w:val="18"/>
           <w:szCs w:val="18"/>
         </w:rPr>
-        <w:t>(</w:t>
-      </w:r>
-      <w:r>
-        <w:rPr>
-          <w:b/>
-          <w:bCs/>
-          <w:sz w:val="18"/>
-          <w:szCs w:val="18"/>
-        </w:rPr>
-        <w:t xml:space="preserve">All projects are deployed and linked in </w:t>
-      </w:r>
-      <w:r>
-        <w:rPr>
-          <w:b/>
-          <w:bCs/>
-          <w:sz w:val="18"/>
-          <w:szCs w:val="18"/>
-        </w:rPr>
-        <w:t>my</w:t>
-      </w:r>
-      <w:r>
-        <w:rPr>
-          <w:b/>
-          <w:bCs/>
-          <w:sz w:val="18"/>
-          <w:szCs w:val="18"/>
-        </w:rPr>
-        <w:t xml:space="preserve"> portfolio</w:t>
-      </w:r>
-      <w:r>
-        <w:rPr>
-          <w:b/>
-          <w:bCs/>
-          <w:sz w:val="18"/>
-          <w:szCs w:val="18"/>
-        </w:rPr>
-        <w:t>)</w:t>
+        <w:t>(All projects are deployed and linked in my portfolio)</w:t>
       </w:r>
     </w:p>
     <w:p>
@@ -713,7 +677,52 @@
           <w:sz w:val="18"/>
           <w:szCs w:val="18"/>
         </w:rPr>
-        <w:t>E-commerce Website (React.js, Firebase)</w:t>
+        <w:t xml:space="preserve">Car Rental </w:t>
+      </w:r>
+      <w:r>
+        <w:rPr>
+          <w:b/>
+          <w:bCs/>
+          <w:sz w:val="18"/>
+          <w:szCs w:val="18"/>
+        </w:rPr>
+        <w:t>Website (</w:t>
+      </w:r>
+      <w:r>
+        <w:rPr>
+          <w:b/>
+          <w:bCs/>
+          <w:sz w:val="18"/>
+          <w:szCs w:val="18"/>
+        </w:rPr>
+        <w:t>PHP</w:t>
+      </w:r>
+      <w:r>
+        <w:rPr>
+          <w:b/>
+          <w:bCs/>
+          <w:sz w:val="18"/>
+          <w:szCs w:val="18"/>
+        </w:rPr>
+        <w:t xml:space="preserve">, </w:t>
+      </w:r>
+      <w:r>
+        <w:rPr>
+          <w:b/>
+          <w:bCs/>
+          <w:sz w:val="18"/>
+          <w:szCs w:val="18"/>
+        </w:rPr>
+        <w:t>MySQL</w:t>
+      </w:r>
+      <w:r>
+        <w:rPr>
+          <w:b/>
+          <w:bCs/>
+          <w:sz w:val="18"/>
+          <w:szCs w:val="18"/>
+        </w:rPr>
+        <w:t>)</w:t>
       </w:r>
       <w:r>
         <w:rPr>
@@ -729,21 +738,7 @@
           <w:sz w:val="18"/>
           <w:szCs w:val="18"/>
         </w:rPr>
-        <w:t>Developed a fully responsive e-commerce platform featuring user authentication, cart management, and real-time data synchronization</w:t>
-      </w:r>
-      <w:r>
-        <w:rPr>
-          <w:sz w:val="18"/>
-          <w:szCs w:val="18"/>
-        </w:rPr>
-        <w:t xml:space="preserve"> with error and exception handling</w:t>
-      </w:r>
-      <w:r>
-        <w:rPr>
-          <w:sz w:val="18"/>
-          <w:szCs w:val="18"/>
-        </w:rPr>
-        <w:t>.</w:t>
+        <w:t>Developed a PHP-based car rental web application with full authentication, admin and customer panels, real-time booking management, and detailed invoicing.</w:t>
       </w:r>
     </w:p>
     <w:p>
@@ -765,7 +760,7 @@
           <w:sz w:val="18"/>
           <w:szCs w:val="18"/>
         </w:rPr>
-        <w:t>Team Collaboration App (React.js, Firebase)</w:t>
+        <w:t>E-commerce Website (React.js, Firebase)</w:t>
       </w:r>
       <w:r>
         <w:rPr>
@@ -781,7 +776,21 @@
           <w:sz w:val="18"/>
           <w:szCs w:val="18"/>
         </w:rPr>
-        <w:t>Built a real-time team app with login, chat, and note sharing showing usernames and timestamps.</w:t>
+        <w:t>Built a fully responsive e-commerce platform using React hooks and essential libraries</w:t>
+      </w:r>
+      <w:r>
+        <w:rPr>
+          <w:sz w:val="18"/>
+          <w:szCs w:val="18"/>
+        </w:rPr>
+        <w:t xml:space="preserve"> / dependencies</w:t>
+      </w:r>
+      <w:r>
+        <w:rPr>
+          <w:sz w:val="18"/>
+          <w:szCs w:val="18"/>
+        </w:rPr>
+        <w:t xml:space="preserve"> for user authentication, cart management, and real-time data updates, with robust error and exception handling</w:t>
       </w:r>
     </w:p>
     <w:p>
@@ -792,20 +801,18 @@
         </w:numPr>
         <w:spacing w:line="240" w:lineRule="auto"/>
         <w:rPr>
-          <w:b/>
-          <w:bCs/>
-          <w:sz w:val="18"/>
-          <w:szCs w:val="18"/>
-        </w:rPr>
-      </w:pPr>
-      <w:r>
-        <w:rPr>
-          <w:b/>
-          <w:bCs/>
-          <w:sz w:val="18"/>
-          <w:szCs w:val="18"/>
-        </w:rPr>
-        <w:t>Hospital Management Information System (JavaFX)</w:t>
+          <w:sz w:val="18"/>
+          <w:szCs w:val="18"/>
+        </w:rPr>
+      </w:pPr>
+      <w:r>
+        <w:rPr>
+          <w:b/>
+          <w:bCs/>
+          <w:sz w:val="18"/>
+          <w:szCs w:val="18"/>
+        </w:rPr>
+        <w:t>Team Collaboration App (React.js, Firebase)</w:t>
       </w:r>
       <w:r>
         <w:rPr>
@@ -821,7 +828,35 @@
           <w:sz w:val="18"/>
           <w:szCs w:val="18"/>
         </w:rPr>
-        <w:t>Designed and implemented a desktop application to efficiently manage patient records, appointments, and staff data.</w:t>
+        <w:t>Built a real-time team collaboration app</w:t>
+      </w:r>
+      <w:r>
+        <w:rPr>
+          <w:sz w:val="18"/>
+          <w:szCs w:val="18"/>
+        </w:rPr>
+        <w:t xml:space="preserve"> </w:t>
+      </w:r>
+      <w:r>
+        <w:rPr>
+          <w:sz w:val="18"/>
+          <w:szCs w:val="18"/>
+        </w:rPr>
+        <w:t>using React hooks and essential libraries</w:t>
+      </w:r>
+      <w:r>
+        <w:rPr>
+          <w:sz w:val="18"/>
+          <w:szCs w:val="18"/>
+        </w:rPr>
+        <w:t xml:space="preserve"> / dependencies</w:t>
+      </w:r>
+      <w:r>
+        <w:rPr>
+          <w:sz w:val="18"/>
+          <w:szCs w:val="18"/>
+        </w:rPr>
+        <w:t xml:space="preserve"> with user login, live chat, and shared note functionality, displaying usernames and timestamps for each interaction</w:t>
       </w:r>
     </w:p>
     <w:p>
@@ -845,7 +880,7 @@
           <w:sz w:val="18"/>
           <w:szCs w:val="18"/>
         </w:rPr>
-        <w:t>Weather Application (React.js)</w:t>
+        <w:t>Hospital Management Information System (JavaFX)</w:t>
       </w:r>
       <w:r>
         <w:rPr>
@@ -861,7 +896,7 @@
           <w:sz w:val="18"/>
           <w:szCs w:val="18"/>
         </w:rPr>
-        <w:t>Created an intuitive user interface to retrieve and display real-time weather data utilizing public APIs.</w:t>
+        <w:t>Designed and implemented a desktop application to efficiently manage patient records, appointments, and staff data.</w:t>
       </w:r>
     </w:p>
     <w:p>
@@ -885,7 +920,7 @@
           <w:sz w:val="18"/>
           <w:szCs w:val="18"/>
         </w:rPr>
-        <w:t>Task Manager (JavaScript)</w:t>
+        <w:t>Weather Application (React.js)</w:t>
       </w:r>
       <w:r>
         <w:rPr>
@@ -901,21 +936,7 @@
           <w:sz w:val="18"/>
           <w:szCs w:val="18"/>
         </w:rPr>
-        <w:t>Built a task management tool with filtering</w:t>
-      </w:r>
-      <w:r>
-        <w:rPr>
-          <w:sz w:val="18"/>
-          <w:szCs w:val="18"/>
-        </w:rPr>
-        <w:t>, drag &amp; drop, priority</w:t>
-      </w:r>
-      <w:r>
-        <w:rPr>
-          <w:sz w:val="18"/>
-          <w:szCs w:val="18"/>
-        </w:rPr>
-        <w:t xml:space="preserve"> features and persistent local storage for enhanced user productivity.</w:t>
+        <w:t>Created an intuitive user interface to retrieve and display real-time weather data utilizing public APIs.</w:t>
       </w:r>
     </w:p>
     <w:p>
@@ -939,16 +960,7 @@
           <w:sz w:val="18"/>
           <w:szCs w:val="18"/>
         </w:rPr>
-        <w:t xml:space="preserve">Strong </w:t>
-      </w:r>
-      <w:r>
-        <w:rPr>
-          <w:b/>
-          <w:bCs/>
-          <w:sz w:val="18"/>
-          <w:szCs w:val="18"/>
-        </w:rPr>
-        <w:t>Password Generator (JavaScript)</w:t>
+        <w:t>Task Manager (JavaScript)</w:t>
       </w:r>
       <w:r>
         <w:rPr>
@@ -964,7 +976,21 @@
           <w:sz w:val="18"/>
           <w:szCs w:val="18"/>
         </w:rPr>
-        <w:t>Developed a customizable password generator with adjustable strength settings and clipboard functionality.</w:t>
+        <w:t>Built a task management tool with filtering</w:t>
+      </w:r>
+      <w:r>
+        <w:rPr>
+          <w:sz w:val="18"/>
+          <w:szCs w:val="18"/>
+        </w:rPr>
+        <w:t>, drag &amp; drop, priority</w:t>
+      </w:r>
+      <w:r>
+        <w:rPr>
+          <w:sz w:val="18"/>
+          <w:szCs w:val="18"/>
+        </w:rPr>
+        <w:t xml:space="preserve"> features and persistent local storage for enhanced user productivity.</w:t>
       </w:r>
     </w:p>
     <w:p>
@@ -988,25 +1014,16 @@
           <w:sz w:val="18"/>
           <w:szCs w:val="18"/>
         </w:rPr>
-        <w:t xml:space="preserve">Quiz </w:t>
-      </w:r>
-      <w:r>
-        <w:rPr>
-          <w:b/>
-          <w:bCs/>
-          <w:sz w:val="18"/>
-          <w:szCs w:val="18"/>
-        </w:rPr>
-        <w:t>Application</w:t>
-      </w:r>
-      <w:r>
-        <w:rPr>
-          <w:b/>
-          <w:bCs/>
-          <w:sz w:val="18"/>
-          <w:szCs w:val="18"/>
-        </w:rPr>
-        <w:t xml:space="preserve"> (JavaScript)</w:t>
+        <w:t xml:space="preserve">Strong </w:t>
+      </w:r>
+      <w:r>
+        <w:rPr>
+          <w:b/>
+          <w:bCs/>
+          <w:sz w:val="18"/>
+          <w:szCs w:val="18"/>
+        </w:rPr>
+        <w:t>Password Generator (JavaScript)</w:t>
       </w:r>
       <w:r>
         <w:rPr>
@@ -1022,49 +1039,7 @@
           <w:sz w:val="18"/>
           <w:szCs w:val="18"/>
         </w:rPr>
-        <w:t xml:space="preserve">Programmed an interactive quiz </w:t>
-      </w:r>
-      <w:r>
-        <w:rPr>
-          <w:sz w:val="18"/>
-          <w:szCs w:val="18"/>
-        </w:rPr>
-        <w:t>application</w:t>
-      </w:r>
-      <w:r>
-        <w:rPr>
-          <w:sz w:val="18"/>
-          <w:szCs w:val="18"/>
-        </w:rPr>
-        <w:t xml:space="preserve"> incorporating score tracking and immediate </w:t>
-      </w:r>
-      <w:r>
-        <w:rPr>
-          <w:sz w:val="18"/>
-          <w:szCs w:val="18"/>
-        </w:rPr>
-        <w:t xml:space="preserve">color </w:t>
-      </w:r>
-      <w:r>
-        <w:rPr>
-          <w:sz w:val="18"/>
-          <w:szCs w:val="18"/>
-        </w:rPr>
-        <w:t>feedback mechanisms</w:t>
-      </w:r>
-      <w:r>
-        <w:rPr>
-          <w:sz w:val="18"/>
-          <w:szCs w:val="18"/>
-        </w:rPr>
-        <w:t xml:space="preserve"> with timer</w:t>
-      </w:r>
-      <w:r>
-        <w:rPr>
-          <w:sz w:val="18"/>
-          <w:szCs w:val="18"/>
-        </w:rPr>
-        <w:t>.</w:t>
+        <w:t>Developed a customizable password generator with adjustable strength settings and clipboard functionality.</w:t>
       </w:r>
     </w:p>
     <w:p>
@@ -1075,18 +1050,38 @@
         </w:numPr>
         <w:spacing w:line="240" w:lineRule="auto"/>
         <w:rPr>
-          <w:sz w:val="18"/>
-          <w:szCs w:val="18"/>
-        </w:rPr>
-      </w:pPr>
-      <w:r>
-        <w:rPr>
-          <w:b/>
-          <w:bCs/>
-          <w:sz w:val="18"/>
-          <w:szCs w:val="18"/>
-        </w:rPr>
-        <w:t>Additional Projects</w:t>
+          <w:b/>
+          <w:bCs/>
+          <w:sz w:val="18"/>
+          <w:szCs w:val="18"/>
+        </w:rPr>
+      </w:pPr>
+      <w:r>
+        <w:rPr>
+          <w:b/>
+          <w:bCs/>
+          <w:sz w:val="18"/>
+          <w:szCs w:val="18"/>
+        </w:rPr>
+        <w:t xml:space="preserve">Quiz </w:t>
+      </w:r>
+      <w:r>
+        <w:rPr>
+          <w:b/>
+          <w:bCs/>
+          <w:sz w:val="18"/>
+          <w:szCs w:val="18"/>
+        </w:rPr>
+        <w:t>Application</w:t>
+      </w:r>
+      <w:r>
+        <w:rPr>
+          <w:b/>
+          <w:bCs/>
+          <w:sz w:val="18"/>
+          <w:szCs w:val="18"/>
+        </w:rPr>
+        <w:t xml:space="preserve"> (JavaScript)</w:t>
       </w:r>
       <w:r>
         <w:rPr>
@@ -1102,32 +1097,57 @@
           <w:sz w:val="18"/>
           <w:szCs w:val="18"/>
         </w:rPr>
-        <w:t xml:space="preserve">Delivered various web applications including </w:t>
-      </w:r>
-      <w:r>
-        <w:rPr>
-          <w:sz w:val="18"/>
-          <w:szCs w:val="18"/>
-        </w:rPr>
-        <w:t>portfolio site</w:t>
-      </w:r>
-      <w:r>
-        <w:rPr>
-          <w:sz w:val="18"/>
-          <w:szCs w:val="18"/>
-        </w:rPr>
-        <w:t>s</w:t>
-      </w:r>
-      <w:r>
-        <w:rPr>
-          <w:sz w:val="18"/>
-          <w:szCs w:val="18"/>
-        </w:rPr>
-        <w:t>, an interactive rock-paper-scissors game, and a functional calculator.</w:t>
+        <w:t xml:space="preserve">Programmed an interactive quiz </w:t>
+      </w:r>
+      <w:r>
+        <w:rPr>
+          <w:sz w:val="18"/>
+          <w:szCs w:val="18"/>
+        </w:rPr>
+        <w:t>application</w:t>
+      </w:r>
+      <w:r>
+        <w:rPr>
+          <w:sz w:val="18"/>
+          <w:szCs w:val="18"/>
+        </w:rPr>
+        <w:t xml:space="preserve"> incorporating score tracking and immediate </w:t>
+      </w:r>
+      <w:r>
+        <w:rPr>
+          <w:sz w:val="18"/>
+          <w:szCs w:val="18"/>
+        </w:rPr>
+        <w:t xml:space="preserve">color </w:t>
+      </w:r>
+      <w:r>
+        <w:rPr>
+          <w:sz w:val="18"/>
+          <w:szCs w:val="18"/>
+        </w:rPr>
+        <w:t>feedback mechanisms</w:t>
+      </w:r>
+      <w:r>
+        <w:rPr>
+          <w:sz w:val="18"/>
+          <w:szCs w:val="18"/>
+        </w:rPr>
+        <w:t xml:space="preserve"> with timer</w:t>
+      </w:r>
+      <w:r>
+        <w:rPr>
+          <w:sz w:val="18"/>
+          <w:szCs w:val="18"/>
+        </w:rPr>
+        <w:t>.</w:t>
       </w:r>
     </w:p>
     <w:p>
       <w:pPr>
+        <w:numPr>
+          <w:ilvl w:val="0"/>
+          <w:numId w:val="11"/>
+        </w:numPr>
         <w:spacing w:line="240" w:lineRule="auto"/>
         <w:rPr>
           <w:sz w:val="18"/>
@@ -1136,6 +1156,17 @@
       </w:pPr>
       <w:r>
         <w:rPr>
+          <w:b/>
+          <w:bCs/>
+          <w:sz w:val="18"/>
+          <w:szCs w:val="18"/>
+        </w:rPr>
+        <w:t>Additional Projects</w:t>
+      </w:r>
+      <w:r>
+        <w:rPr>
+          <w:b/>
+          <w:bCs/>
           <w:sz w:val="18"/>
           <w:szCs w:val="18"/>
         </w:rPr>
@@ -1143,6 +1174,50 @@
       </w:r>
       <w:r>
         <w:rPr>
+          <w:sz w:val="18"/>
+          <w:szCs w:val="18"/>
+        </w:rPr>
+        <w:t xml:space="preserve">Delivered various web applications including </w:t>
+      </w:r>
+      <w:r>
+        <w:rPr>
+          <w:sz w:val="18"/>
+          <w:szCs w:val="18"/>
+        </w:rPr>
+        <w:t>portfolio site</w:t>
+      </w:r>
+      <w:r>
+        <w:rPr>
+          <w:sz w:val="18"/>
+          <w:szCs w:val="18"/>
+        </w:rPr>
+        <w:t>s</w:t>
+      </w:r>
+      <w:r>
+        <w:rPr>
+          <w:sz w:val="18"/>
+          <w:szCs w:val="18"/>
+        </w:rPr>
+        <w:t>, an interactive rock-paper-scissors game, and a functional calculator.</w:t>
+      </w:r>
+    </w:p>
+    <w:p>
+      <w:pPr>
+        <w:spacing w:line="240" w:lineRule="auto"/>
+        <w:rPr>
+          <w:sz w:val="18"/>
+          <w:szCs w:val="18"/>
+        </w:rPr>
+      </w:pPr>
+      <w:r>
+        <w:rPr>
+          <w:sz w:val="18"/>
+          <w:szCs w:val="18"/>
+        </w:rPr>
+        <w:br/>
+      </w:r>
+      <w:r>
+        <w:rPr>
           <w:b/>
           <w:bCs/>
           <w:sz w:val="18"/>
@@ -1219,6 +1294,13 @@
           <w:szCs w:val="18"/>
         </w:rPr>
         <w:t>, Laravel</w:t>
+      </w:r>
+      <w:r>
+        <w:rPr>
+          <w:sz w:val="18"/>
+          <w:szCs w:val="18"/>
+        </w:rPr>
+        <w:t>, Bootstrap</w:t>
       </w:r>
     </w:p>
     <w:p>

</xml_diff>

<commit_message>
Adding laravel project+ editing cv
</commit_message>
<xml_diff>
--- a/assets/hassan-rahhal-resume.docx
+++ b/assets/hassan-rahhal-resume.docx
@@ -687,16 +687,34 @@
           <w:sz w:val="18"/>
           <w:szCs w:val="18"/>
         </w:rPr>
-        <w:t>BitCast</w:t>
-      </w:r>
-      <w:r>
-        <w:rPr>
-          <w:b/>
-          <w:bCs/>
-          <w:sz w:val="18"/>
-          <w:szCs w:val="18"/>
-        </w:rPr>
-        <w:t xml:space="preserve"> Blog </w:t>
+        <w:t>Tech-shop</w:t>
+      </w:r>
+      <w:r>
+        <w:rPr>
+          <w:b/>
+          <w:bCs/>
+          <w:sz w:val="18"/>
+          <w:szCs w:val="18"/>
+        </w:rPr>
+        <w:t xml:space="preserve"> </w:t>
+      </w:r>
+      <w:r>
+        <w:rPr>
+          <w:b/>
+          <w:bCs/>
+          <w:sz w:val="18"/>
+          <w:szCs w:val="18"/>
+        </w:rPr>
+        <w:t>E-commerce</w:t>
+      </w:r>
+      <w:r>
+        <w:rPr>
+          <w:b/>
+          <w:bCs/>
+          <w:sz w:val="18"/>
+          <w:szCs w:val="18"/>
+        </w:rPr>
+        <w:t xml:space="preserve"> </w:t>
       </w:r>
       <w:r>
         <w:rPr>
@@ -714,7 +732,7 @@
           <w:sz w:val="18"/>
           <w:szCs w:val="18"/>
         </w:rPr>
-        <w:t>PHP</w:t>
+        <w:t>Laravel</w:t>
       </w:r>
       <w:r>
         <w:rPr>
@@ -757,21 +775,21 @@
           <w:sz w:val="18"/>
           <w:szCs w:val="18"/>
         </w:rPr>
-        <w:t xml:space="preserve">Developed </w:t>
-      </w:r>
-      <w:r>
-        <w:rPr>
-          <w:sz w:val="18"/>
-          <w:szCs w:val="18"/>
-        </w:rPr>
-        <w:t>BitCast</w:t>
-      </w:r>
-      <w:r>
-        <w:rPr>
-          <w:sz w:val="18"/>
-          <w:szCs w:val="18"/>
-        </w:rPr>
-        <w:t>, a modern and secure blog web application featuring robust user authentication with BCRYPT password hashing, comprehensive post management, dynamic real-time like system, threaded comment and reply functionality, responsive design with Bootstrap, and thorough server-side validation, leveraging PHP (PDO), MySQL, JavaScript (AJAX/Fetch API), and jQuery.</w:t>
+        <w:t xml:space="preserve">Developed a full-featured Laravel-based e-commerce </w:t>
+      </w:r>
+      <w:r>
+        <w:rPr>
+          <w:sz w:val="18"/>
+          <w:szCs w:val="18"/>
+        </w:rPr>
+        <w:t xml:space="preserve">backend </w:t>
+      </w:r>
+      <w:r>
+        <w:rPr>
+          <w:sz w:val="18"/>
+          <w:szCs w:val="18"/>
+        </w:rPr>
+        <w:t>web application with secure user authentication, password hashing, dynamic product management, shopping cart functionality, order processing, and a role-protected admin dashboard for managing categories, products, and homepage content</w:t>
       </w:r>
     </w:p>
     <w:p>
@@ -793,7 +811,16 @@
           <w:sz w:val="18"/>
           <w:szCs w:val="18"/>
         </w:rPr>
-        <w:t xml:space="preserve">Car Rental </w:t>
+        <w:t>BitCast</w:t>
+      </w:r>
+      <w:r>
+        <w:rPr>
+          <w:b/>
+          <w:bCs/>
+          <w:sz w:val="18"/>
+          <w:szCs w:val="18"/>
+        </w:rPr>
+        <w:t xml:space="preserve"> Blog </w:t>
       </w:r>
       <w:r>
         <w:rPr>
@@ -854,7 +881,21 @@
           <w:sz w:val="18"/>
           <w:szCs w:val="18"/>
         </w:rPr>
-        <w:t>Developed a PHP-based car rental web application with full authentication, admin and customer panels, real-time booking management, and detailed invoicing.</w:t>
+        <w:t xml:space="preserve">Developed </w:t>
+      </w:r>
+      <w:r>
+        <w:rPr>
+          <w:sz w:val="18"/>
+          <w:szCs w:val="18"/>
+        </w:rPr>
+        <w:t>BitCast</w:t>
+      </w:r>
+      <w:r>
+        <w:rPr>
+          <w:sz w:val="18"/>
+          <w:szCs w:val="18"/>
+        </w:rPr>
+        <w:t>, a modern and secure blog web application featuring robust user authentication with BCRYPT password hashing, comprehensive post management, dynamic real-time like system, threaded comment and reply functionality, responsive design with Bootstrap, and thorough server-side validation, leveraging PHP (PDO), MySQL, JavaScript (AJAX/Fetch API), and jQuery.</w:t>
       </w:r>
     </w:p>
     <w:p>
@@ -876,7 +917,52 @@
           <w:sz w:val="18"/>
           <w:szCs w:val="18"/>
         </w:rPr>
-        <w:t>E-commerce Website (React.js, Firebase)</w:t>
+        <w:t xml:space="preserve">Car Rental </w:t>
+      </w:r>
+      <w:r>
+        <w:rPr>
+          <w:b/>
+          <w:bCs/>
+          <w:sz w:val="18"/>
+          <w:szCs w:val="18"/>
+        </w:rPr>
+        <w:t>Website (</w:t>
+      </w:r>
+      <w:r>
+        <w:rPr>
+          <w:b/>
+          <w:bCs/>
+          <w:sz w:val="18"/>
+          <w:szCs w:val="18"/>
+        </w:rPr>
+        <w:t>PHP</w:t>
+      </w:r>
+      <w:r>
+        <w:rPr>
+          <w:b/>
+          <w:bCs/>
+          <w:sz w:val="18"/>
+          <w:szCs w:val="18"/>
+        </w:rPr>
+        <w:t xml:space="preserve">, </w:t>
+      </w:r>
+      <w:r>
+        <w:rPr>
+          <w:b/>
+          <w:bCs/>
+          <w:sz w:val="18"/>
+          <w:szCs w:val="18"/>
+        </w:rPr>
+        <w:t>MySQL</w:t>
+      </w:r>
+      <w:r>
+        <w:rPr>
+          <w:b/>
+          <w:bCs/>
+          <w:sz w:val="18"/>
+          <w:szCs w:val="18"/>
+        </w:rPr>
+        <w:t>)</w:t>
       </w:r>
       <w:r>
         <w:rPr>
@@ -892,21 +978,7 @@
           <w:sz w:val="18"/>
           <w:szCs w:val="18"/>
         </w:rPr>
-        <w:t>Built a fully responsive e-commerce platform using React hooks and essential libraries</w:t>
-      </w:r>
-      <w:r>
-        <w:rPr>
-          <w:sz w:val="18"/>
-          <w:szCs w:val="18"/>
-        </w:rPr>
-        <w:t xml:space="preserve"> / dependencies</w:t>
-      </w:r>
-      <w:r>
-        <w:rPr>
-          <w:sz w:val="18"/>
-          <w:szCs w:val="18"/>
-        </w:rPr>
-        <w:t xml:space="preserve"> for user authentication, cart management, and real-time data updates, with robust error and exception handling</w:t>
+        <w:t>Developed a PHP-based car rental web application with full authentication, admin and customer panels, real-time booking management, and detailed invoicing.</w:t>
       </w:r>
     </w:p>
     <w:p>
@@ -928,7 +1000,7 @@
           <w:sz w:val="18"/>
           <w:szCs w:val="18"/>
         </w:rPr>
-        <w:t>Team Collaboration App (React.js, Firebase)</w:t>
+        <w:t>E-commerce Website (React.js, Firebase)</w:t>
       </w:r>
       <w:r>
         <w:rPr>
@@ -944,21 +1016,7 @@
           <w:sz w:val="18"/>
           <w:szCs w:val="18"/>
         </w:rPr>
-        <w:t>Built a real-time team collaboration app</w:t>
-      </w:r>
-      <w:r>
-        <w:rPr>
-          <w:sz w:val="18"/>
-          <w:szCs w:val="18"/>
-        </w:rPr>
-        <w:t xml:space="preserve"> </w:t>
-      </w:r>
-      <w:r>
-        <w:rPr>
-          <w:sz w:val="18"/>
-          <w:szCs w:val="18"/>
-        </w:rPr>
-        <w:t>using React hooks and essential libraries</w:t>
+        <w:t>Built a fully responsive e-commerce platform using React hooks and essential libraries</w:t>
       </w:r>
       <w:r>
         <w:rPr>
@@ -972,7 +1030,7 @@
           <w:sz w:val="18"/>
           <w:szCs w:val="18"/>
         </w:rPr>
-        <w:t xml:space="preserve"> with user login, live chat, and shared note functionality, displaying usernames and timestamps for each interaction</w:t>
+        <w:t xml:space="preserve"> for user authentication, cart management, and real-time data updates, with robust error and exception handling</w:t>
       </w:r>
     </w:p>
     <w:p>
@@ -983,20 +1041,18 @@
         </w:numPr>
         <w:spacing w:line="240" w:lineRule="auto"/>
         <w:rPr>
-          <w:b/>
-          <w:bCs/>
-          <w:sz w:val="18"/>
-          <w:szCs w:val="18"/>
-        </w:rPr>
-      </w:pPr>
-      <w:r>
-        <w:rPr>
-          <w:b/>
-          <w:bCs/>
-          <w:sz w:val="18"/>
-          <w:szCs w:val="18"/>
-        </w:rPr>
-        <w:t>Weather Application (React.js)</w:t>
+          <w:sz w:val="18"/>
+          <w:szCs w:val="18"/>
+        </w:rPr>
+      </w:pPr>
+      <w:r>
+        <w:rPr>
+          <w:b/>
+          <w:bCs/>
+          <w:sz w:val="18"/>
+          <w:szCs w:val="18"/>
+        </w:rPr>
+        <w:t>Team Collaboration App (React.js, Firebase)</w:t>
       </w:r>
       <w:r>
         <w:rPr>
@@ -1012,7 +1068,35 @@
           <w:sz w:val="18"/>
           <w:szCs w:val="18"/>
         </w:rPr>
-        <w:t>Created an intuitive user interface to retrieve and display real-time weather data utilizing public APIs.</w:t>
+        <w:t>Built a real-time team collaboration app</w:t>
+      </w:r>
+      <w:r>
+        <w:rPr>
+          <w:sz w:val="18"/>
+          <w:szCs w:val="18"/>
+        </w:rPr>
+        <w:t xml:space="preserve"> </w:t>
+      </w:r>
+      <w:r>
+        <w:rPr>
+          <w:sz w:val="18"/>
+          <w:szCs w:val="18"/>
+        </w:rPr>
+        <w:t>using React hooks and essential libraries</w:t>
+      </w:r>
+      <w:r>
+        <w:rPr>
+          <w:sz w:val="18"/>
+          <w:szCs w:val="18"/>
+        </w:rPr>
+        <w:t xml:space="preserve"> / dependencies</w:t>
+      </w:r>
+      <w:r>
+        <w:rPr>
+          <w:sz w:val="18"/>
+          <w:szCs w:val="18"/>
+        </w:rPr>
+        <w:t xml:space="preserve"> with user login, live chat, and shared note functionality, displaying usernames and timestamps for each interaction</w:t>
       </w:r>
     </w:p>
     <w:p>
@@ -1036,7 +1120,7 @@
           <w:sz w:val="18"/>
           <w:szCs w:val="18"/>
         </w:rPr>
-        <w:t>Hospital Management Information System (JavaFX)</w:t>
+        <w:t>Weather Application (React.js)</w:t>
       </w:r>
       <w:r>
         <w:rPr>
@@ -1052,7 +1136,7 @@
           <w:sz w:val="18"/>
           <w:szCs w:val="18"/>
         </w:rPr>
-        <w:t>Designed and implemented a desktop application to efficiently manage patient records, appointments, and staff data.</w:t>
+        <w:t>Created an intuitive user interface to retrieve and display real-time weather data utilizing public APIs.</w:t>
       </w:r>
     </w:p>
     <w:p>
@@ -1076,7 +1160,7 @@
           <w:sz w:val="18"/>
           <w:szCs w:val="18"/>
         </w:rPr>
-        <w:t>Task Manager (JavaScript)</w:t>
+        <w:t>Hospital Management Information System (JavaFX)</w:t>
       </w:r>
       <w:r>
         <w:rPr>
@@ -1092,21 +1176,7 @@
           <w:sz w:val="18"/>
           <w:szCs w:val="18"/>
         </w:rPr>
-        <w:t>Built a task management tool with filtering</w:t>
-      </w:r>
-      <w:r>
-        <w:rPr>
-          <w:sz w:val="18"/>
-          <w:szCs w:val="18"/>
-        </w:rPr>
-        <w:t>, drag &amp; drop, priority</w:t>
-      </w:r>
-      <w:r>
-        <w:rPr>
-          <w:sz w:val="18"/>
-          <w:szCs w:val="18"/>
-        </w:rPr>
-        <w:t xml:space="preserve"> features and persistent local storage for enhanced user productivity.</w:t>
+        <w:t>Designed and implemented a desktop application to efficiently manage patient records, appointments, and staff data.</w:t>
       </w:r>
     </w:p>
     <w:p>
@@ -1130,16 +1200,7 @@
           <w:sz w:val="18"/>
           <w:szCs w:val="18"/>
         </w:rPr>
-        <w:t xml:space="preserve">Strong </w:t>
-      </w:r>
-      <w:r>
-        <w:rPr>
-          <w:b/>
-          <w:bCs/>
-          <w:sz w:val="18"/>
-          <w:szCs w:val="18"/>
-        </w:rPr>
-        <w:t>Password Generator (JavaScript)</w:t>
+        <w:t>Task Manager (JavaScript)</w:t>
       </w:r>
       <w:r>
         <w:rPr>
@@ -1155,7 +1216,21 @@
           <w:sz w:val="18"/>
           <w:szCs w:val="18"/>
         </w:rPr>
-        <w:t>Developed a customizable password generator with adjustable strength settings and clipboard functionality.</w:t>
+        <w:t>Built a task management tool with filtering</w:t>
+      </w:r>
+      <w:r>
+        <w:rPr>
+          <w:sz w:val="18"/>
+          <w:szCs w:val="18"/>
+        </w:rPr>
+        <w:t>, drag &amp; drop, priority</w:t>
+      </w:r>
+      <w:r>
+        <w:rPr>
+          <w:sz w:val="18"/>
+          <w:szCs w:val="18"/>
+        </w:rPr>
+        <w:t xml:space="preserve"> features and persistent local storage for enhanced user productivity.</w:t>
       </w:r>
     </w:p>
     <w:p>
@@ -1179,25 +1254,16 @@
           <w:sz w:val="18"/>
           <w:szCs w:val="18"/>
         </w:rPr>
-        <w:t xml:space="preserve">Quiz </w:t>
-      </w:r>
-      <w:r>
-        <w:rPr>
-          <w:b/>
-          <w:bCs/>
-          <w:sz w:val="18"/>
-          <w:szCs w:val="18"/>
-        </w:rPr>
-        <w:t>Application</w:t>
-      </w:r>
-      <w:r>
-        <w:rPr>
-          <w:b/>
-          <w:bCs/>
-          <w:sz w:val="18"/>
-          <w:szCs w:val="18"/>
-        </w:rPr>
-        <w:t xml:space="preserve"> (JavaScript)</w:t>
+        <w:t xml:space="preserve">Strong </w:t>
+      </w:r>
+      <w:r>
+        <w:rPr>
+          <w:b/>
+          <w:bCs/>
+          <w:sz w:val="18"/>
+          <w:szCs w:val="18"/>
+        </w:rPr>
+        <w:t>Password Generator (JavaScript)</w:t>
       </w:r>
       <w:r>
         <w:rPr>
@@ -1213,49 +1279,7 @@
           <w:sz w:val="18"/>
           <w:szCs w:val="18"/>
         </w:rPr>
-        <w:t xml:space="preserve">Programmed an interactive quiz </w:t>
-      </w:r>
-      <w:r>
-        <w:rPr>
-          <w:sz w:val="18"/>
-          <w:szCs w:val="18"/>
-        </w:rPr>
-        <w:t>application</w:t>
-      </w:r>
-      <w:r>
-        <w:rPr>
-          <w:sz w:val="18"/>
-          <w:szCs w:val="18"/>
-        </w:rPr>
-        <w:t xml:space="preserve"> incorporating score tracking and immediate </w:t>
-      </w:r>
-      <w:r>
-        <w:rPr>
-          <w:sz w:val="18"/>
-          <w:szCs w:val="18"/>
-        </w:rPr>
-        <w:t xml:space="preserve">color </w:t>
-      </w:r>
-      <w:r>
-        <w:rPr>
-          <w:sz w:val="18"/>
-          <w:szCs w:val="18"/>
-        </w:rPr>
-        <w:t>feedback mechanisms</w:t>
-      </w:r>
-      <w:r>
-        <w:rPr>
-          <w:sz w:val="18"/>
-          <w:szCs w:val="18"/>
-        </w:rPr>
-        <w:t xml:space="preserve"> with timer</w:t>
-      </w:r>
-      <w:r>
-        <w:rPr>
-          <w:sz w:val="18"/>
-          <w:szCs w:val="18"/>
-        </w:rPr>
-        <w:t>.</w:t>
+        <w:t>Developed a customizable password generator with adjustable strength settings and clipboard functionality.</w:t>
       </w:r>
     </w:p>
     <w:p>
@@ -1266,18 +1290,38 @@
         </w:numPr>
         <w:spacing w:line="240" w:lineRule="auto"/>
         <w:rPr>
-          <w:sz w:val="18"/>
-          <w:szCs w:val="18"/>
-        </w:rPr>
-      </w:pPr>
-      <w:r>
-        <w:rPr>
-          <w:b/>
-          <w:bCs/>
-          <w:sz w:val="18"/>
-          <w:szCs w:val="18"/>
-        </w:rPr>
-        <w:t>Additional Projects</w:t>
+          <w:b/>
+          <w:bCs/>
+          <w:sz w:val="18"/>
+          <w:szCs w:val="18"/>
+        </w:rPr>
+      </w:pPr>
+      <w:r>
+        <w:rPr>
+          <w:b/>
+          <w:bCs/>
+          <w:sz w:val="18"/>
+          <w:szCs w:val="18"/>
+        </w:rPr>
+        <w:t xml:space="preserve">Quiz </w:t>
+      </w:r>
+      <w:r>
+        <w:rPr>
+          <w:b/>
+          <w:bCs/>
+          <w:sz w:val="18"/>
+          <w:szCs w:val="18"/>
+        </w:rPr>
+        <w:t>Application</w:t>
+      </w:r>
+      <w:r>
+        <w:rPr>
+          <w:b/>
+          <w:bCs/>
+          <w:sz w:val="18"/>
+          <w:szCs w:val="18"/>
+        </w:rPr>
+        <w:t xml:space="preserve"> (JavaScript)</w:t>
       </w:r>
       <w:r>
         <w:rPr>
@@ -1293,32 +1337,57 @@
           <w:sz w:val="18"/>
           <w:szCs w:val="18"/>
         </w:rPr>
-        <w:t xml:space="preserve">Delivered various web applications including </w:t>
-      </w:r>
-      <w:r>
-        <w:rPr>
-          <w:sz w:val="18"/>
-          <w:szCs w:val="18"/>
-        </w:rPr>
-        <w:t>portfolio site</w:t>
-      </w:r>
-      <w:r>
-        <w:rPr>
-          <w:sz w:val="18"/>
-          <w:szCs w:val="18"/>
-        </w:rPr>
-        <w:t>s</w:t>
-      </w:r>
-      <w:r>
-        <w:rPr>
-          <w:sz w:val="18"/>
-          <w:szCs w:val="18"/>
-        </w:rPr>
-        <w:t>, an interactive rock-paper-scissors game, and a functional calculator.</w:t>
+        <w:t xml:space="preserve">Programmed an interactive quiz </w:t>
+      </w:r>
+      <w:r>
+        <w:rPr>
+          <w:sz w:val="18"/>
+          <w:szCs w:val="18"/>
+        </w:rPr>
+        <w:t>application</w:t>
+      </w:r>
+      <w:r>
+        <w:rPr>
+          <w:sz w:val="18"/>
+          <w:szCs w:val="18"/>
+        </w:rPr>
+        <w:t xml:space="preserve"> incorporating score tracking and immediate </w:t>
+      </w:r>
+      <w:r>
+        <w:rPr>
+          <w:sz w:val="18"/>
+          <w:szCs w:val="18"/>
+        </w:rPr>
+        <w:t xml:space="preserve">color </w:t>
+      </w:r>
+      <w:r>
+        <w:rPr>
+          <w:sz w:val="18"/>
+          <w:szCs w:val="18"/>
+        </w:rPr>
+        <w:t>feedback mechanisms</w:t>
+      </w:r>
+      <w:r>
+        <w:rPr>
+          <w:sz w:val="18"/>
+          <w:szCs w:val="18"/>
+        </w:rPr>
+        <w:t xml:space="preserve"> with timer</w:t>
+      </w:r>
+      <w:r>
+        <w:rPr>
+          <w:sz w:val="18"/>
+          <w:szCs w:val="18"/>
+        </w:rPr>
+        <w:t>.</w:t>
       </w:r>
     </w:p>
     <w:p>
       <w:pPr>
+        <w:numPr>
+          <w:ilvl w:val="0"/>
+          <w:numId w:val="11"/>
+        </w:numPr>
         <w:spacing w:line="240" w:lineRule="auto"/>
         <w:rPr>
           <w:sz w:val="18"/>
@@ -1327,6 +1396,17 @@
       </w:pPr>
       <w:r>
         <w:rPr>
+          <w:b/>
+          <w:bCs/>
+          <w:sz w:val="18"/>
+          <w:szCs w:val="18"/>
+        </w:rPr>
+        <w:t>Additional Projects</w:t>
+      </w:r>
+      <w:r>
+        <w:rPr>
+          <w:b/>
+          <w:bCs/>
           <w:sz w:val="18"/>
           <w:szCs w:val="18"/>
         </w:rPr>
@@ -1334,96 +1414,31 @@
       </w:r>
       <w:r>
         <w:rPr>
-          <w:b/>
-          <w:bCs/>
-          <w:sz w:val="18"/>
-          <w:szCs w:val="18"/>
-        </w:rPr>
-        <w:t>Languages &amp; Frameworks:</w:t>
-      </w:r>
-      <w:r>
-        <w:rPr>
-          <w:sz w:val="18"/>
-          <w:szCs w:val="18"/>
-        </w:rPr>
-        <w:t xml:space="preserve"> </w:t>
-      </w:r>
-      <w:r>
-        <w:rPr>
-          <w:sz w:val="18"/>
-          <w:szCs w:val="18"/>
-        </w:rPr>
-        <w:t>HTML, CSS, S</w:t>
-      </w:r>
-      <w:r>
-        <w:rPr>
-          <w:sz w:val="18"/>
-          <w:szCs w:val="18"/>
-        </w:rPr>
-        <w:t>C</w:t>
-      </w:r>
-      <w:r>
-        <w:rPr>
-          <w:sz w:val="18"/>
-          <w:szCs w:val="18"/>
-        </w:rPr>
-        <w:t>SS</w:t>
-      </w:r>
-      <w:r>
-        <w:rPr>
-          <w:sz w:val="18"/>
-          <w:szCs w:val="18"/>
-        </w:rPr>
-        <w:t xml:space="preserve"> (SASS)</w:t>
-      </w:r>
-      <w:r>
-        <w:rPr>
-          <w:sz w:val="18"/>
-          <w:szCs w:val="18"/>
-        </w:rPr>
-        <w:t xml:space="preserve">, JavaScript, PHP, C++, Java (OOP), Firebase, </w:t>
-      </w:r>
-      <w:r>
-        <w:rPr>
-          <w:sz w:val="18"/>
-          <w:szCs w:val="18"/>
-        </w:rPr>
-        <w:t xml:space="preserve">React.js, </w:t>
-      </w:r>
-      <w:r>
-        <w:rPr>
-          <w:sz w:val="18"/>
-          <w:szCs w:val="18"/>
-        </w:rPr>
-        <w:t>Angular</w:t>
-      </w:r>
-      <w:r>
-        <w:rPr>
-          <w:sz w:val="18"/>
-          <w:szCs w:val="18"/>
-        </w:rPr>
-        <w:t>.js</w:t>
-      </w:r>
-      <w:r>
-        <w:rPr>
-          <w:sz w:val="18"/>
-          <w:szCs w:val="18"/>
-        </w:rPr>
-        <w:t>, Laravel</w:t>
-      </w:r>
-      <w:r>
-        <w:rPr>
-          <w:sz w:val="18"/>
-          <w:szCs w:val="18"/>
-        </w:rPr>
-        <w:t xml:space="preserve">, </w:t>
-      </w:r>
-      <w:r>
-        <w:rPr>
-          <w:sz w:val="18"/>
-          <w:szCs w:val="18"/>
-        </w:rPr>
-        <w:t>TypeScript</w:t>
+          <w:sz w:val="18"/>
+          <w:szCs w:val="18"/>
+        </w:rPr>
+        <w:t xml:space="preserve">Delivered various web applications including </w:t>
+      </w:r>
+      <w:r>
+        <w:rPr>
+          <w:sz w:val="18"/>
+          <w:szCs w:val="18"/>
+        </w:rPr>
+        <w:t>portfolio site</w:t>
+      </w:r>
+      <w:r>
+        <w:rPr>
+          <w:sz w:val="18"/>
+          <w:szCs w:val="18"/>
+        </w:rPr>
+        <w:t>s</w:t>
+      </w:r>
+      <w:r>
+        <w:rPr>
+          <w:sz w:val="18"/>
+          <w:szCs w:val="18"/>
+        </w:rPr>
+        <w:t>, an interactive rock-paper-scissors game, and a functional calculator.</w:t>
       </w:r>
     </w:p>
     <w:p>
@@ -1434,75 +1449,6 @@
           <w:szCs w:val="18"/>
         </w:rPr>
       </w:pPr>
-      <w:r>
-        <w:rPr>
-          <w:b/>
-          <w:bCs/>
-          <w:sz w:val="18"/>
-          <w:szCs w:val="18"/>
-        </w:rPr>
-        <w:t>Database:</w:t>
-      </w:r>
-      <w:r>
-        <w:rPr>
-          <w:sz w:val="18"/>
-          <w:szCs w:val="18"/>
-        </w:rPr>
-        <w:t xml:space="preserve"> </w:t>
-      </w:r>
-      <w:r>
-        <w:rPr>
-          <w:sz w:val="18"/>
-          <w:szCs w:val="18"/>
-        </w:rPr>
-        <w:t>MySQL, NoSQL</w:t>
-      </w:r>
-      <w:r>
-        <w:rPr>
-          <w:sz w:val="18"/>
-          <w:szCs w:val="18"/>
-        </w:rPr>
-        <w:br/>
-      </w:r>
-      <w:r>
-        <w:rPr>
-          <w:b/>
-          <w:bCs/>
-          <w:sz w:val="18"/>
-          <w:szCs w:val="18"/>
-        </w:rPr>
-        <w:t>Tools:</w:t>
-      </w:r>
-      <w:r>
-        <w:rPr>
-          <w:b/>
-          <w:bCs/>
-          <w:sz w:val="18"/>
-          <w:szCs w:val="18"/>
-        </w:rPr>
-        <w:t xml:space="preserve"> </w:t>
-      </w:r>
-      <w:r>
-        <w:rPr>
-          <w:sz w:val="18"/>
-          <w:szCs w:val="18"/>
-        </w:rPr>
-        <w:t>Git, GitHub</w:t>
-      </w:r>
-      <w:r>
-        <w:rPr>
-          <w:sz w:val="18"/>
-          <w:szCs w:val="18"/>
-        </w:rPr>
-        <w:t xml:space="preserve">, </w:t>
-      </w:r>
-      <w:r>
-        <w:rPr>
-          <w:sz w:val="18"/>
-          <w:szCs w:val="18"/>
-        </w:rPr>
-        <w:t>Bootstrap</w:t>
-      </w:r>
     </w:p>
     <w:p>
       <w:pPr>
@@ -1519,12 +1465,10 @@
           <w:sz w:val="18"/>
           <w:szCs w:val="18"/>
         </w:rPr>
-        <w:t>Soft Skills:</w:t>
-      </w:r>
-      <w:r>
-        <w:rPr>
-          <w:b/>
-          <w:bCs/>
+        <w:t>Languages &amp; Frameworks:</w:t>
+      </w:r>
+      <w:r>
+        <w:rPr>
           <w:sz w:val="18"/>
           <w:szCs w:val="18"/>
         </w:rPr>
@@ -1535,21 +1479,63 @@
           <w:sz w:val="18"/>
           <w:szCs w:val="18"/>
         </w:rPr>
-        <w:t xml:space="preserve">Strong </w:t>
-      </w:r>
-      <w:r>
-        <w:rPr>
-          <w:sz w:val="18"/>
-          <w:szCs w:val="18"/>
-        </w:rPr>
-        <w:t>communication,</w:t>
-      </w:r>
-      <w:r>
-        <w:rPr>
-          <w:sz w:val="18"/>
-          <w:szCs w:val="18"/>
-        </w:rPr>
-        <w:t xml:space="preserve"> Problem-Solving, Team Collaboration</w:t>
+        <w:t>HTML, CSS, S</w:t>
+      </w:r>
+      <w:r>
+        <w:rPr>
+          <w:sz w:val="18"/>
+          <w:szCs w:val="18"/>
+        </w:rPr>
+        <w:t>C</w:t>
+      </w:r>
+      <w:r>
+        <w:rPr>
+          <w:sz w:val="18"/>
+          <w:szCs w:val="18"/>
+        </w:rPr>
+        <w:t>SS</w:t>
+      </w:r>
+      <w:r>
+        <w:rPr>
+          <w:sz w:val="18"/>
+          <w:szCs w:val="18"/>
+        </w:rPr>
+        <w:t xml:space="preserve"> (SASS)</w:t>
+      </w:r>
+      <w:r>
+        <w:rPr>
+          <w:sz w:val="18"/>
+          <w:szCs w:val="18"/>
+        </w:rPr>
+        <w:t xml:space="preserve">, JavaScript, PHP, C++, Java (OOP), Firebase, </w:t>
+      </w:r>
+      <w:r>
+        <w:rPr>
+          <w:sz w:val="18"/>
+          <w:szCs w:val="18"/>
+        </w:rPr>
+        <w:t xml:space="preserve">React.js, </w:t>
+      </w:r>
+      <w:r>
+        <w:rPr>
+          <w:sz w:val="18"/>
+          <w:szCs w:val="18"/>
+        </w:rPr>
+        <w:t>Angular</w:t>
+      </w:r>
+      <w:r>
+        <w:rPr>
+          <w:sz w:val="18"/>
+          <w:szCs w:val="18"/>
+        </w:rPr>
+        <w:t>.js</w:t>
+      </w:r>
+      <w:r>
+        <w:rPr>
+          <w:sz w:val="18"/>
+          <w:szCs w:val="18"/>
+        </w:rPr>
+        <w:t>, Laravel</w:t>
       </w:r>
       <w:r>
         <w:rPr>
@@ -1563,35 +1549,7 @@
           <w:sz w:val="18"/>
           <w:szCs w:val="18"/>
         </w:rPr>
-        <w:t>Time management</w:t>
-      </w:r>
-      <w:r>
-        <w:rPr>
-          <w:sz w:val="18"/>
-          <w:szCs w:val="18"/>
-        </w:rPr>
-        <w:t xml:space="preserve">, </w:t>
-      </w:r>
-      <w:r>
-        <w:rPr>
-          <w:sz w:val="18"/>
-          <w:szCs w:val="18"/>
-        </w:rPr>
-        <w:t>Adaptability</w:t>
-      </w:r>
-      <w:r>
-        <w:rPr>
-          <w:sz w:val="18"/>
-          <w:szCs w:val="18"/>
-        </w:rPr>
-        <w:t xml:space="preserve">, </w:t>
-      </w:r>
-      <w:r>
-        <w:rPr>
-          <w:sz w:val="18"/>
-          <w:szCs w:val="18"/>
-        </w:rPr>
-        <w:t>Continuous learning</w:t>
+        <w:t>TypeScript</w:t>
       </w:r>
     </w:p>
     <w:p>
@@ -1609,14 +1567,60 @@
           <w:sz w:val="18"/>
           <w:szCs w:val="18"/>
         </w:rPr>
-        <w:t>Languages:</w:t>
-      </w:r>
-      <w:r>
-        <w:rPr>
-          <w:sz w:val="18"/>
-          <w:szCs w:val="18"/>
-        </w:rPr>
-        <w:t xml:space="preserve"> English (Fluent), Arabic (Native)</w:t>
+        <w:t>Database:</w:t>
+      </w:r>
+      <w:r>
+        <w:rPr>
+          <w:sz w:val="18"/>
+          <w:szCs w:val="18"/>
+        </w:rPr>
+        <w:t xml:space="preserve"> </w:t>
+      </w:r>
+      <w:r>
+        <w:rPr>
+          <w:sz w:val="18"/>
+          <w:szCs w:val="18"/>
+        </w:rPr>
+        <w:t>MySQL, NoSQL</w:t>
+      </w:r>
+      <w:r>
+        <w:rPr>
+          <w:sz w:val="18"/>
+          <w:szCs w:val="18"/>
+        </w:rPr>
+        <w:br/>
+      </w:r>
+      <w:r>
+        <w:rPr>
+          <w:b/>
+          <w:bCs/>
+          <w:sz w:val="18"/>
+          <w:szCs w:val="18"/>
+        </w:rPr>
+        <w:t>Tools:</w:t>
+      </w:r>
+      <w:r>
+        <w:rPr>
+          <w:b/>
+          <w:bCs/>
+          <w:sz w:val="18"/>
+          <w:szCs w:val="18"/>
+        </w:rPr>
+        <w:t xml:space="preserve"> </w:t>
+      </w:r>
+      <w:r>
+        <w:rPr>
+          <w:sz w:val="18"/>
+          <w:szCs w:val="18"/>
+        </w:rPr>
+        <w:t>Git, GitHub</w:t>
+      </w:r>
+      <w:r>
+        <w:rPr>
+          <w:sz w:val="18"/>
+          <w:szCs w:val="18"/>
+        </w:rPr>
+        <w:t>, Bootstrap</w:t>
       </w:r>
     </w:p>
     <w:p>
@@ -1627,6 +1631,112 @@
           <w:szCs w:val="18"/>
         </w:rPr>
       </w:pPr>
+      <w:r>
+        <w:rPr>
+          <w:b/>
+          <w:bCs/>
+          <w:sz w:val="18"/>
+          <w:szCs w:val="18"/>
+        </w:rPr>
+        <w:t>Soft Skills:</w:t>
+      </w:r>
+      <w:r>
+        <w:rPr>
+          <w:b/>
+          <w:bCs/>
+          <w:sz w:val="18"/>
+          <w:szCs w:val="18"/>
+        </w:rPr>
+        <w:t xml:space="preserve"> </w:t>
+      </w:r>
+      <w:r>
+        <w:rPr>
+          <w:sz w:val="18"/>
+          <w:szCs w:val="18"/>
+        </w:rPr>
+        <w:t xml:space="preserve">Strong </w:t>
+      </w:r>
+      <w:r>
+        <w:rPr>
+          <w:sz w:val="18"/>
+          <w:szCs w:val="18"/>
+        </w:rPr>
+        <w:t>communication,</w:t>
+      </w:r>
+      <w:r>
+        <w:rPr>
+          <w:sz w:val="18"/>
+          <w:szCs w:val="18"/>
+        </w:rPr>
+        <w:t xml:space="preserve"> Problem-Solving, Team Collaboration</w:t>
+      </w:r>
+      <w:r>
+        <w:rPr>
+          <w:sz w:val="18"/>
+          <w:szCs w:val="18"/>
+        </w:rPr>
+        <w:t xml:space="preserve">, </w:t>
+      </w:r>
+      <w:r>
+        <w:rPr>
+          <w:sz w:val="18"/>
+          <w:szCs w:val="18"/>
+        </w:rPr>
+        <w:t>Time management</w:t>
+      </w:r>
+      <w:r>
+        <w:rPr>
+          <w:sz w:val="18"/>
+          <w:szCs w:val="18"/>
+        </w:rPr>
+        <w:t xml:space="preserve">, </w:t>
+      </w:r>
+      <w:r>
+        <w:rPr>
+          <w:sz w:val="18"/>
+          <w:szCs w:val="18"/>
+        </w:rPr>
+        <w:t>Adaptability</w:t>
+      </w:r>
+      <w:r>
+        <w:rPr>
+          <w:sz w:val="18"/>
+          <w:szCs w:val="18"/>
+        </w:rPr>
+        <w:t xml:space="preserve">, </w:t>
+      </w:r>
+      <w:r>
+        <w:rPr>
+          <w:sz w:val="18"/>
+          <w:szCs w:val="18"/>
+        </w:rPr>
+        <w:t>Continuous learning</w:t>
+      </w:r>
+    </w:p>
+    <w:p>
+      <w:pPr>
+        <w:spacing w:line="240" w:lineRule="auto"/>
+        <w:rPr>
+          <w:sz w:val="18"/>
+          <w:szCs w:val="18"/>
+        </w:rPr>
+      </w:pPr>
+      <w:r>
+        <w:rPr>
+          <w:b/>
+          <w:bCs/>
+          <w:sz w:val="18"/>
+          <w:szCs w:val="18"/>
+        </w:rPr>
+        <w:t>Languages:</w:t>
+      </w:r>
+      <w:r>
+        <w:rPr>
+          <w:sz w:val="18"/>
+          <w:szCs w:val="18"/>
+        </w:rPr>
+        <w:t xml:space="preserve"> English (Fluent), Arabic (Native)</w:t>
+      </w:r>
     </w:p>
     <w:sectPr>
       <w:pgSz w:w="12240" w:h="15840" w:code="1"/>
@@ -1642,12 +1752,12 @@
 <w:numbering xmlns:wpc="http://schemas.microsoft.com/office/word/2010/wordprocessingCanvas" xmlns:cx="http://schemas.microsoft.com/office/drawing/2014/chartex" xmlns:cx1="http://schemas.microsoft.com/office/drawing/2015/9/8/chartex" xmlns:cx2="http://schemas.microsoft.com/office/drawing/2015/10/21/chartex" xmlns:cx3="http://schemas.microsoft.com/office/drawing/2016/5/9/chartex" xmlns:cx4="http://schemas.microsoft.com/office/drawing/2016/5/10/chartex" xmlns:cx5="http://schemas.microsoft.com/office/drawing/2016/5/11/chartex" xmlns:cx6="http://schemas.microsoft.com/office/drawing/2016/5/12/chartex" xmlns:cx7="http://schemas.microsoft.com/office/drawing/2016/5/13/chartex" xmlns:cx8="http://schemas.microsoft.com/office/drawing/2016/5/14/chartex" xmlns:mc="http://schemas.openxmlformats.org/markup-compatibility/2006" xmlns:aink="http://schemas.microsoft.com/office/drawing/2016/ink" xmlns:am3d="http://schemas.microsoft.com/office/drawing/2017/model3d" xmlns:o="urn:schemas-microsoft-com:office:office" xmlns:oel="http://schemas.microsoft.com/office/2019/extlst" xmlns:r="http://schemas.openxmlformats.org/officeDocument/2006/relationships" xmlns:m="http://schemas.openxmlformats.org/officeDocument/2006/math" xmlns:v="urn:schemas-microsoft-com:vml" xmlns:wp14="http://schemas.microsoft.com/office/word/2010/wordprocessingDrawing" xmlns:wp="http://schemas.openxmlformats.org/drawingml/2006/wordprocessingDrawing" xmlns:w10="urn:schemas-microsoft-com:office:word" xmlns:w="http://schemas.openxmlformats.org/wordprocessingml/2006/main" xmlns:w14="http://schemas.microsoft.com/office/word/2010/wordml" xmlns:w15="http://schemas.microsoft.com/office/word/2012/wordml" xmlns:w16cex="http://schemas.microsoft.com/office/word/2018/wordml/cex" xmlns:w16cid="http://schemas.microsoft.com/office/word/2016/wordml/cid" xmlns:w16="http://schemas.microsoft.com/office/word/2018/wordml" xmlns:w16du="http://schemas.microsoft.com/office/word/2023/wordml/word16du" xmlns:w16sdtdh="http://schemas.microsoft.com/office/word/2020/wordml/sdtdatahash" xmlns:w16se="http://schemas.microsoft.com/office/word/2015/wordml/symex" xmlns:wpg="http://schemas.microsoft.com/office/word/2010/wordprocessingGroup" xmlns:wpi="http://schemas.microsoft.com/office/word/2010/wordprocessingInk" xmlns:wne="http://schemas.microsoft.com/office/word/2006/wordml" xmlns:wps="http://schemas.microsoft.com/office/word/2010/wordprocessingShape" mc:Ignorable="w14 w15 w16se w16cid w16 w16cex w16sdtdh w16du wp14">
   <w:numPicBullet w:numPicBulletId="0">
     <w:pict>
-      <v:rect id="_x0000_i1034" style="width:0;height:1.5pt" o:hralign="center" o:bullet="t" o:hrstd="t" o:hr="t" fillcolor="#a0a0a0" stroked="f"/>
+      <v:rect id="_x0000_i1040" style="width:0;height:1.5pt" o:hralign="center" o:bullet="t" o:hrstd="t" o:hr="t" fillcolor="#a0a0a0" stroked="f"/>
     </w:pict>
   </w:numPicBullet>
   <w:numPicBullet w:numPicBulletId="1">
     <w:pict>
-      <v:rect id="_x0000_i1035" style="width:0;height:1.5pt" o:hralign="center" o:bullet="t" o:hrstd="t" o:hr="t" fillcolor="#a0a0a0" stroked="f"/>
+      <v:rect id="_x0000_i1041" style="width:0;height:1.5pt" o:hralign="center" o:bullet="t" o:hrstd="t" o:hr="t" fillcolor="#a0a0a0" stroked="f"/>
     </w:pict>
   </w:numPicBullet>
   <w:abstractNum w:abstractNumId="0" w15:restartNumberingAfterBreak="0">
@@ -3890,7 +4000,6 @@
   <w:style w:type="character" w:default="1" w:styleId="DefaultParagraphFont">
     <w:name w:val="Default Paragraph Font"/>
     <w:uiPriority w:val="1"/>
-    <w:semiHidden/>
     <w:unhideWhenUsed/>
   </w:style>
   <w:style w:type="table" w:default="1" w:styleId="TableNormal">

</xml_diff>